<commit_message>
number of subarray having negative sum
</commit_message>
<xml_diff>
--- a/2DArray_houglass.docx
+++ b/2DArray_houglass.docx
@@ -325,6 +325,16 @@
         </w:rPr>
         <w:t xml:space="preserve"> = 0;</w:t>
       </w:r>
+      <w:r>
+        <w:rPr>
+          <w:rFonts w:eastAsia="Times New Roman" w:cstheme="minorHAnsi"/>
+          <w:sz w:val="28"/>
+          <w:szCs w:val="28"/>
+        </w:rPr>
+        <w:t xml:space="preserve">        // maxSum=Integer.MIN_VALUE;</w:t>
+      </w:r>
+      <w:bookmarkStart w:id="0" w:name="_GoBack"/>
+      <w:bookmarkEnd w:id="0"/>
     </w:p>
     <w:p>
       <w:pPr>
@@ -789,8 +799,6 @@
         </w:rPr>
         <w:t>][j-1]</w:t>
       </w:r>
-      <w:bookmarkStart w:id="0" w:name="_GoBack"/>
-      <w:bookmarkEnd w:id="0"/>
     </w:p>
     <w:p>
       <w:pPr>

</xml_diff>